<commit_message>
Lagt til ny fil med informasjon om batterier som kan brukes til avlasting av strømnettet. Også oppdatert informasjon om forbruk og last.
</commit_message>
<xml_diff>
--- a/Research/Forbruk og last.docx
+++ b/Research/Forbruk og last.docx
@@ -4313,8 +4313,6 @@
           </wp:inline>
         </w:drawing>
       </w:r>
-      <w:bookmarkStart w:id="0" w:name="_GoBack"/>
-      <w:bookmarkEnd w:id="0"/>
     </w:p>
     <w:p>
       <w:pPr>
@@ -4413,7 +4411,16 @@
           <w:szCs w:val="24"/>
           <w:lang w:val="nb-NO" w:eastAsia="nb-NO"/>
         </w:rPr>
-        <w:t xml:space="preserve">• reduksjon av behovet for varme ved ekstra isolering </w:t>
+        <w:t>• reduksjon av behovet for varme ved ekst</w:t>
+      </w:r>
+      <w:r>
+        <w:rPr>
+          <w:rFonts w:ascii="Times New Roman" w:eastAsia="Times New Roman" w:hAnsi="Times New Roman" w:cs="Times New Roman"/>
+          <w:sz w:val="24"/>
+          <w:szCs w:val="24"/>
+          <w:lang w:val="nb-NO" w:eastAsia="nb-NO"/>
+        </w:rPr>
+        <w:t>ra isolering</w:t>
       </w:r>
     </w:p>
     <w:p>
@@ -4442,6 +4449,8 @@
           <w:lang w:val="nb-NO"/>
         </w:rPr>
       </w:pPr>
+      <w:bookmarkStart w:id="0" w:name="_GoBack"/>
+      <w:bookmarkEnd w:id="0"/>
     </w:p>
     <w:sectPr>
       <w:pgSz w:w="12240" w:h="15840"/>

</xml_diff>